<commit_message>
1.0.1: ADDED CONFIG FILE & CHANGES TO WIFI TO WORK ONLY IN AP MODE (ATTENTION UNSTABLE)
</commit_message>
<xml_diff>
--- a/USER GUIDE.docx
+++ b/USER GUIDE.docx
@@ -212,7 +212,8 @@
           <w:p>
             <w:pPr>
               <w:pStyle w:val="Normal"/>
-              <w:widowControl/>
+              <w:widowControl w:val="false"/>
+              <w:suppressAutoHyphens w:val="true"/>
               <w:spacing w:lineRule="auto" w:line="240" w:before="0" w:after="0"/>
               <w:jc w:val="left"/>
               <w:rPr>
@@ -243,7 +244,8 @@
           <w:p>
             <w:pPr>
               <w:pStyle w:val="Normal"/>
-              <w:widowControl/>
+              <w:widowControl w:val="false"/>
+              <w:suppressAutoHyphens w:val="true"/>
               <w:spacing w:lineRule="auto" w:line="240" w:before="0" w:after="0"/>
               <w:jc w:val="left"/>
               <w:rPr>
@@ -274,7 +276,8 @@
           <w:p>
             <w:pPr>
               <w:pStyle w:val="Normal"/>
-              <w:widowControl/>
+              <w:widowControl w:val="false"/>
+              <w:suppressAutoHyphens w:val="true"/>
               <w:spacing w:lineRule="auto" w:line="240" w:before="0" w:after="0"/>
               <w:jc w:val="left"/>
               <w:rPr>
@@ -310,7 +313,8 @@
           <w:p>
             <w:pPr>
               <w:pStyle w:val="Normal"/>
-              <w:widowControl/>
+              <w:widowControl w:val="false"/>
+              <w:suppressAutoHyphens w:val="true"/>
               <w:spacing w:lineRule="auto" w:line="240" w:before="0" w:after="0"/>
               <w:jc w:val="left"/>
               <w:rPr>
@@ -341,7 +345,8 @@
           <w:p>
             <w:pPr>
               <w:pStyle w:val="Normal"/>
-              <w:widowControl/>
+              <w:widowControl w:val="false"/>
+              <w:suppressAutoHyphens w:val="true"/>
               <w:spacing w:lineRule="auto" w:line="240" w:before="0" w:after="0"/>
               <w:jc w:val="left"/>
               <w:rPr>
@@ -372,7 +377,8 @@
           <w:p>
             <w:pPr>
               <w:pStyle w:val="Normal"/>
-              <w:widowControl/>
+              <w:widowControl w:val="false"/>
+              <w:suppressAutoHyphens w:val="true"/>
               <w:spacing w:lineRule="auto" w:line="240" w:before="0" w:after="0"/>
               <w:jc w:val="left"/>
               <w:rPr/>
@@ -394,7 +400,8 @@
           <w:p>
             <w:pPr>
               <w:pStyle w:val="Normal"/>
-              <w:widowControl/>
+              <w:widowControl w:val="false"/>
+              <w:suppressAutoHyphens w:val="true"/>
               <w:spacing w:lineRule="auto" w:line="240" w:before="0" w:after="0"/>
               <w:jc w:val="left"/>
               <w:rPr>
@@ -429,7 +436,8 @@
           <w:p>
             <w:pPr>
               <w:pStyle w:val="Normal"/>
-              <w:widowControl/>
+              <w:widowControl w:val="false"/>
+              <w:suppressAutoHyphens w:val="true"/>
               <w:spacing w:lineRule="auto" w:line="240" w:before="0" w:after="0"/>
               <w:jc w:val="left"/>
               <w:rPr>
@@ -460,7 +468,8 @@
           <w:p>
             <w:pPr>
               <w:pStyle w:val="Normal"/>
-              <w:widowControl/>
+              <w:widowControl w:val="false"/>
+              <w:suppressAutoHyphens w:val="true"/>
               <w:spacing w:lineRule="auto" w:line="240" w:before="0" w:after="0"/>
               <w:jc w:val="left"/>
               <w:rPr>
@@ -491,7 +500,8 @@
           <w:p>
             <w:pPr>
               <w:pStyle w:val="Normal"/>
-              <w:widowControl/>
+              <w:widowControl w:val="false"/>
+              <w:suppressAutoHyphens w:val="true"/>
               <w:spacing w:lineRule="auto" w:line="240" w:before="0" w:after="0"/>
               <w:jc w:val="left"/>
               <w:rPr/>
@@ -524,7 +534,8 @@
           <w:p>
             <w:pPr>
               <w:pStyle w:val="Normal"/>
-              <w:widowControl/>
+              <w:widowControl w:val="false"/>
+              <w:suppressAutoHyphens w:val="true"/>
               <w:spacing w:lineRule="auto" w:line="240" w:before="0" w:after="0"/>
               <w:jc w:val="left"/>
               <w:rPr>
@@ -555,7 +566,8 @@
           <w:p>
             <w:pPr>
               <w:pStyle w:val="Normal"/>
-              <w:widowControl/>
+              <w:widowControl w:val="false"/>
+              <w:suppressAutoHyphens w:val="true"/>
               <w:spacing w:lineRule="auto" w:line="240" w:before="0" w:after="0"/>
               <w:jc w:val="left"/>
               <w:rPr>
@@ -586,7 +598,8 @@
           <w:p>
             <w:pPr>
               <w:pStyle w:val="Normal"/>
-              <w:widowControl/>
+              <w:widowControl w:val="false"/>
+              <w:suppressAutoHyphens w:val="true"/>
               <w:spacing w:lineRule="auto" w:line="240" w:before="0" w:after="0"/>
               <w:jc w:val="left"/>
               <w:rPr>
@@ -612,7 +625,8 @@
           <w:p>
             <w:pPr>
               <w:pStyle w:val="Normal"/>
-              <w:widowControl/>
+              <w:widowControl w:val="false"/>
+              <w:suppressAutoHyphens w:val="true"/>
               <w:spacing w:lineRule="auto" w:line="240" w:before="0" w:after="0"/>
               <w:jc w:val="left"/>
               <w:rPr>
@@ -622,11 +636,7 @@
             </w:pPr>
             <w:r>
               <w:rPr>
-                <w:rFonts w:eastAsia="" w:cs=""/>
-                <w:kern w:val="2"/>
-                <w:sz w:val="24"/>
-                <w:szCs w:val="24"/>
-                <w:lang w:val="it-IT" w:eastAsia="it-IT" w:bidi="ar-SA"/>
+                <w:kern w:val="0"/>
                 <w14:ligatures w14:val="none"/>
               </w:rPr>
             </w:r>
@@ -645,7 +655,8 @@
           <w:p>
             <w:pPr>
               <w:pStyle w:val="Normal"/>
-              <w:widowControl/>
+              <w:widowControl w:val="false"/>
+              <w:suppressAutoHyphens w:val="true"/>
               <w:spacing w:lineRule="auto" w:line="240" w:before="0" w:after="0"/>
               <w:jc w:val="left"/>
               <w:rPr>
@@ -676,7 +687,8 @@
           <w:p>
             <w:pPr>
               <w:pStyle w:val="Normal"/>
-              <w:widowControl/>
+              <w:widowControl w:val="false"/>
+              <w:suppressAutoHyphens w:val="true"/>
               <w:spacing w:lineRule="auto" w:line="240" w:before="0" w:after="0"/>
               <w:jc w:val="left"/>
               <w:rPr>
@@ -707,7 +719,8 @@
           <w:p>
             <w:pPr>
               <w:pStyle w:val="Normal"/>
-              <w:widowControl/>
+              <w:widowControl w:val="false"/>
+              <w:suppressAutoHyphens w:val="true"/>
               <w:spacing w:lineRule="auto" w:line="240" w:before="0" w:after="0"/>
               <w:jc w:val="left"/>
               <w:rPr>
@@ -741,7 +754,8 @@
           <w:p>
             <w:pPr>
               <w:pStyle w:val="Normal"/>
-              <w:widowControl/>
+              <w:widowControl w:val="false"/>
+              <w:suppressAutoHyphens w:val="true"/>
               <w:spacing w:lineRule="auto" w:line="240" w:before="0" w:after="0"/>
               <w:jc w:val="left"/>
               <w:rPr>
@@ -772,7 +786,8 @@
           <w:p>
             <w:pPr>
               <w:pStyle w:val="Normal"/>
-              <w:widowControl/>
+              <w:widowControl w:val="false"/>
+              <w:suppressAutoHyphens w:val="true"/>
               <w:spacing w:lineRule="auto" w:line="240" w:before="0" w:after="0"/>
               <w:jc w:val="left"/>
               <w:rPr>
@@ -803,7 +818,8 @@
           <w:p>
             <w:pPr>
               <w:pStyle w:val="Normal"/>
-              <w:widowControl/>
+              <w:widowControl w:val="false"/>
+              <w:suppressAutoHyphens w:val="true"/>
               <w:spacing w:lineRule="auto" w:line="240" w:before="0" w:after="0"/>
               <w:jc w:val="left"/>
               <w:rPr>
@@ -829,7 +845,8 @@
           <w:p>
             <w:pPr>
               <w:pStyle w:val="Normal"/>
-              <w:widowControl/>
+              <w:widowControl w:val="false"/>
+              <w:suppressAutoHyphens w:val="true"/>
               <w:spacing w:lineRule="auto" w:line="240" w:before="0" w:after="0"/>
               <w:jc w:val="left"/>
               <w:rPr>
@@ -839,11 +856,7 @@
             </w:pPr>
             <w:r>
               <w:rPr>
-                <w:rFonts w:eastAsia="" w:cs=""/>
-                <w:kern w:val="2"/>
-                <w:sz w:val="24"/>
-                <w:szCs w:val="24"/>
-                <w:lang w:val="it-IT" w:eastAsia="it-IT" w:bidi="ar-SA"/>
+                <w:kern w:val="0"/>
                 <w14:ligatures w14:val="none"/>
               </w:rPr>
             </w:r>
@@ -1592,7 +1605,7 @@
           <w:ilvl w:val="0"/>
           <w:numId w:val="0"/>
         </w:numPr>
-        <w:ind w:hanging="0"/>
+        <w:ind w:left="0" w:hanging="0"/>
         <w:rPr/>
       </w:pPr>
       <w:r>
@@ -1614,10 +1627,19 @@
       <w:r>
         <w:rPr/>
         <w:tab/>
-      </w:r>
-      <w:r>
-        <w:rPr/>
         <w:t>Since the Wifi connection shows a lot of problems, now device works with only BT functionalities, and you can also read the battery voltage from the command characteristic sended by the device every 10 seconds! (use nRf connect and set UTF-8 datatype).</w:t>
+      </w:r>
+    </w:p>
+    <w:p>
+      <w:pPr>
+        <w:pStyle w:val="Normal"/>
+        <w:spacing w:before="0" w:after="160"/>
+        <w:ind w:hanging="0"/>
+        <w:rPr/>
+      </w:pPr>
+      <w:r>
+        <w:rPr/>
+        <w:t>28/02/2025 update: 1.0.1 version → now the device works also on AP mode but the connection is very unstable! Now all the settings are presaved in file configs.txt that needs to be imported on sd memory.</w:t>
       </w:r>
     </w:p>
     <w:sectPr>
@@ -2666,6 +2688,7 @@
     <w:qFormat/>
     <w:pPr>
       <w:widowControl/>
+      <w:suppressAutoHyphens w:val="true"/>
       <w:bidi w:val="0"/>
       <w:spacing w:lineRule="auto" w:line="276" w:before="0" w:after="160"/>
       <w:jc w:val="left"/>

</xml_diff>

<commit_message>
added 2nd camera instructions & platform v1.0
</commit_message>
<xml_diff>
--- a/USER GUIDE.docx
+++ b/USER GUIDE.docx
@@ -1484,7 +1484,88 @@
       </w:pPr>
       <w:r>
         <w:rPr/>
+        <w:t>If you mount the camera rotated, you need to rotate the video with this line: ‘ffmpeg -i output.mp4 -vf "transpose=2" -c:a copy output_r.mp4’</w:t>
+      </w:r>
+    </w:p>
+    <w:p>
+      <w:pPr>
+        <w:pStyle w:val="ListParagraph"/>
+        <w:numPr>
+          <w:ilvl w:val="0"/>
+          <w:numId w:val="3"/>
+        </w:numPr>
+        <w:rPr/>
+      </w:pPr>
+      <w:r>
+        <w:rPr/>
         <w:t>A test with a 3 minutes video, where manual labelling were compared with our CNN output reported a K-Cohen of 0.785.</w:t>
+      </w:r>
+    </w:p>
+    <w:p>
+      <w:pPr>
+        <w:pStyle w:val="ListParagraph"/>
+        <w:numPr>
+          <w:ilvl w:val="0"/>
+          <w:numId w:val="3"/>
+        </w:numPr>
+        <w:rPr/>
+      </w:pPr>
+      <w:r>
+        <w:rPr/>
+        <w:t xml:space="preserve">to do the echo sync test: save echo log file, save it in .csv format. Then pass it in downsampling.py and then in plotanimation.py (echo repo) and compare this video with the processed one.  In order to save processed video run: </w:t>
+      </w:r>
+    </w:p>
+    <w:p>
+      <w:pPr>
+        <w:pStyle w:val="ListParagraph"/>
+        <w:numPr>
+          <w:ilvl w:val="0"/>
+          <w:numId w:val="0"/>
+        </w:numPr>
+        <w:ind w:left="1428" w:hanging="0"/>
+        <w:rPr/>
+      </w:pPr>
+      <w:r>
+        <w:rPr/>
+        <w:t>‘</w:t>
+      </w:r>
+      <w:r>
+        <w:rPr/>
+        <w:t>sudo chmod 777 folder_name’</w:t>
+      </w:r>
+    </w:p>
+    <w:p>
+      <w:pPr>
+        <w:pStyle w:val="ListParagraph"/>
+        <w:numPr>
+          <w:ilvl w:val="0"/>
+          <w:numId w:val="0"/>
+        </w:numPr>
+        <w:ind w:left="1428" w:hanging="0"/>
+        <w:rPr/>
+      </w:pPr>
+      <w:r>
+        <w:rPr/>
+        <w:t>‘</w:t>
+      </w:r>
+      <w:r>
+        <w:rPr/>
+        <w:t>sudo chown giampiero:giampiero folder_name’</w:t>
+      </w:r>
+    </w:p>
+    <w:p>
+      <w:pPr>
+        <w:pStyle w:val="ListParagraph"/>
+        <w:numPr>
+          <w:ilvl w:val="0"/>
+          <w:numId w:val="0"/>
+        </w:numPr>
+        <w:ind w:left="1428" w:hanging="0"/>
+        <w:rPr/>
+      </w:pPr>
+      <w:r>
+        <w:rPr/>
+        <w:t>when in the gui_eye_contact dir. Then open both video on kdenlive.</w:t>
       </w:r>
     </w:p>
     <w:p>
@@ -1560,7 +1641,7 @@
       </w:pPr>
       <w:r>
         <w:rPr/>
-        <w:t>Echo or IM-TWIN Android App: After connecting the TWC device, click on ‘Camera’ button. Once the device is connected, this button will become green. Then use the Rec button to start/stop a video. If camera is connected, Start log button will simultaneosly start the recording of the toy data and the video recording from the Camera Glasses.</w:t>
+        <w:t xml:space="preserve">Echo or IM-TWIN Android App: After connecting the TWC device, click on ‘Camera’ button. Once the device is connected, this button will become green. Then use the Rec button to start/stop a video. If camera is connected, Start log button will simultaneosly start the recording of the toy data and the video recording from the Camera Glasses. The camera will blink orange while recording. Use this as debug. </w:t>
       </w:r>
     </w:p>
     <w:p>
@@ -1627,7 +1708,11 @@
       <w:r>
         <w:rPr/>
         <w:tab/>
-        <w:t>Since the Wifi connection shows a lot of problems, now device works with only BT functionalities, and you can also read the battery voltage from the command characteristic sended by the device every 10 seconds! (use nRf connect and set UTF-8 datatype).</w:t>
+        <w:t xml:space="preserve">Since the Wifi connection shows a lot of problems, now device works with only BT functionalities, and you can also read the battery voltage from the command characteristic sended by the device every 10 seconds! (use nRf connect and set UTF-8 datatype). </w:t>
+      </w:r>
+      <w:r>
+        <w:rPr/>
+        <w:t>For doing this you need to connect d4 pin to gnd with a 100k resistor and to battery+ with a 100k resistor. (divider by 2 partitor).</w:t>
       </w:r>
     </w:p>
     <w:p>

</xml_diff>